<commit_message>
Add all iteration 3 documentation
</commit_message>
<xml_diff>
--- a/docs/CS673_SPPP_team4.docx
+++ b/docs/CS673_SPPP_team4.docx
@@ -48,6 +48,7 @@
         <w:rPr>
           <w:rFonts w:ascii="Times New Roman" w:cs="Times New Roman" w:eastAsia="Times New Roman" w:hAnsi="Times New Roman"/>
           <w:b w:val="1"/>
+          <w:bCs w:val="1"/>
           <w:sz w:val="24"/>
           <w:szCs w:val="24"/>
           <w:u w:val="single"/>
@@ -74,6 +75,7 @@
         <w:rPr>
           <w:rFonts w:ascii="Times New Roman" w:cs="Times New Roman" w:eastAsia="Times New Roman" w:hAnsi="Times New Roman"/>
           <w:b w:val="1"/>
+          <w:bCs w:val="1"/>
           <w:sz w:val="24"/>
           <w:szCs w:val="24"/>
           <w:u w:val="single"/>
@@ -141,6 +143,7 @@
               <w:rPr>
                 <w:rFonts w:ascii="Times New Roman" w:cs="Times New Roman" w:eastAsia="Times New Roman" w:hAnsi="Times New Roman"/>
                 <w:b w:val="1"/>
+                <w:bCs w:val="1"/>
                 <w:sz w:val="24"/>
                 <w:szCs w:val="24"/>
                 <w:u w:val="single"/>
@@ -150,6 +153,7 @@
               <w:rPr>
                 <w:rFonts w:ascii="Times New Roman" w:cs="Times New Roman" w:eastAsia="Times New Roman" w:hAnsi="Times New Roman"/>
                 <w:b w:val="1"/>
+                <w:bCs w:val="1"/>
                 <w:sz w:val="24"/>
                 <w:szCs w:val="24"/>
                 <w:u w:val="single"/>
@@ -178,6 +182,7 @@
               <w:rPr>
                 <w:rFonts w:ascii="Times New Roman" w:cs="Times New Roman" w:eastAsia="Times New Roman" w:hAnsi="Times New Roman"/>
                 <w:b w:val="1"/>
+                <w:bCs w:val="1"/>
                 <w:sz w:val="24"/>
                 <w:szCs w:val="24"/>
                 <w:u w:val="single"/>
@@ -187,6 +192,7 @@
               <w:rPr>
                 <w:rFonts w:ascii="Times New Roman" w:cs="Times New Roman" w:eastAsia="Times New Roman" w:hAnsi="Times New Roman"/>
                 <w:b w:val="1"/>
+                <w:bCs w:val="1"/>
                 <w:sz w:val="24"/>
                 <w:szCs w:val="24"/>
                 <w:u w:val="single"/>
@@ -215,6 +221,7 @@
               <w:rPr>
                 <w:rFonts w:ascii="Times New Roman" w:cs="Times New Roman" w:eastAsia="Times New Roman" w:hAnsi="Times New Roman"/>
                 <w:b w:val="1"/>
+                <w:bCs w:val="1"/>
                 <w:sz w:val="24"/>
                 <w:szCs w:val="24"/>
                 <w:u w:val="single"/>
@@ -224,6 +231,7 @@
               <w:rPr>
                 <w:rFonts w:ascii="Times New Roman" w:cs="Times New Roman" w:eastAsia="Times New Roman" w:hAnsi="Times New Roman"/>
                 <w:b w:val="1"/>
+                <w:bCs w:val="1"/>
                 <w:sz w:val="24"/>
                 <w:szCs w:val="24"/>
                 <w:u w:val="single"/>
@@ -252,6 +260,7 @@
               <w:rPr>
                 <w:rFonts w:ascii="Times New Roman" w:cs="Times New Roman" w:eastAsia="Times New Roman" w:hAnsi="Times New Roman"/>
                 <w:b w:val="1"/>
+                <w:bCs w:val="1"/>
                 <w:sz w:val="24"/>
                 <w:szCs w:val="24"/>
                 <w:u w:val="single"/>
@@ -261,6 +270,7 @@
               <w:rPr>
                 <w:rFonts w:ascii="Times New Roman" w:cs="Times New Roman" w:eastAsia="Times New Roman" w:hAnsi="Times New Roman"/>
                 <w:b w:val="1"/>
+                <w:bCs w:val="1"/>
                 <w:sz w:val="24"/>
                 <w:szCs w:val="24"/>
                 <w:u w:val="single"/>
@@ -361,6 +371,7 @@
               <w:rPr>
                 <w:rFonts w:ascii="Times New Roman" w:cs="Times New Roman" w:eastAsia="Times New Roman" w:hAnsi="Times New Roman"/>
                 <w:i w:val="1"/>
+                <w:iCs w:val="1"/>
                 <w:sz w:val="24"/>
                 <w:szCs w:val="24"/>
                 <w:u w:val="single"/>
@@ -370,6 +381,7 @@
               <w:rPr>
                 <w:rFonts w:ascii="Times New Roman" w:cs="Times New Roman" w:eastAsia="Times New Roman" w:hAnsi="Times New Roman"/>
                 <w:i w:val="1"/>
+                <w:iCs w:val="1"/>
                 <w:sz w:val="24"/>
                 <w:szCs w:val="24"/>
                 <w:u w:val="single"/>
@@ -505,6 +517,7 @@
               <w:rPr>
                 <w:rFonts w:ascii="Times New Roman" w:cs="Times New Roman" w:eastAsia="Times New Roman" w:hAnsi="Times New Roman"/>
                 <w:i w:val="1"/>
+                <w:iCs w:val="1"/>
                 <w:sz w:val="24"/>
                 <w:szCs w:val="24"/>
                 <w:u w:val="single"/>
@@ -514,6 +527,7 @@
               <w:rPr>
                 <w:rFonts w:ascii="Times New Roman" w:cs="Times New Roman" w:eastAsia="Times New Roman" w:hAnsi="Times New Roman"/>
                 <w:i w:val="1"/>
+                <w:iCs w:val="1"/>
                 <w:sz w:val="24"/>
                 <w:szCs w:val="24"/>
                 <w:u w:val="single"/>
@@ -649,6 +663,7 @@
               <w:rPr>
                 <w:rFonts w:ascii="Times New Roman" w:cs="Times New Roman" w:eastAsia="Times New Roman" w:hAnsi="Times New Roman"/>
                 <w:i w:val="1"/>
+                <w:iCs w:val="1"/>
                 <w:sz w:val="24"/>
                 <w:szCs w:val="24"/>
                 <w:u w:val="single"/>
@@ -658,6 +673,7 @@
               <w:rPr>
                 <w:rFonts w:ascii="Times New Roman" w:cs="Times New Roman" w:eastAsia="Times New Roman" w:hAnsi="Times New Roman"/>
                 <w:i w:val="1"/>
+                <w:iCs w:val="1"/>
                 <w:sz w:val="24"/>
                 <w:szCs w:val="24"/>
                 <w:u w:val="single"/>
@@ -793,6 +809,7 @@
               <w:rPr>
                 <w:rFonts w:ascii="Times New Roman" w:cs="Times New Roman" w:eastAsia="Times New Roman" w:hAnsi="Times New Roman"/>
                 <w:i w:val="1"/>
+                <w:iCs w:val="1"/>
                 <w:sz w:val="24"/>
                 <w:szCs w:val="24"/>
                 <w:u w:val="single"/>
@@ -802,6 +819,7 @@
               <w:rPr>
                 <w:rFonts w:ascii="Times New Roman" w:cs="Times New Roman" w:eastAsia="Times New Roman" w:hAnsi="Times New Roman"/>
                 <w:i w:val="1"/>
+                <w:iCs w:val="1"/>
                 <w:sz w:val="24"/>
                 <w:szCs w:val="24"/>
                 <w:u w:val="single"/>
@@ -937,6 +955,7 @@
               <w:rPr>
                 <w:rFonts w:ascii="Times New Roman" w:cs="Times New Roman" w:eastAsia="Times New Roman" w:hAnsi="Times New Roman"/>
                 <w:i w:val="1"/>
+                <w:iCs w:val="1"/>
                 <w:sz w:val="24"/>
                 <w:szCs w:val="24"/>
                 <w:u w:val="single"/>
@@ -946,6 +965,7 @@
               <w:rPr>
                 <w:rFonts w:ascii="Times New Roman" w:cs="Times New Roman" w:eastAsia="Times New Roman" w:hAnsi="Times New Roman"/>
                 <w:i w:val="1"/>
+                <w:iCs w:val="1"/>
                 <w:sz w:val="24"/>
                 <w:szCs w:val="24"/>
                 <w:u w:val="single"/>
@@ -1081,6 +1101,7 @@
               <w:rPr>
                 <w:rFonts w:ascii="Times New Roman" w:cs="Times New Roman" w:eastAsia="Times New Roman" w:hAnsi="Times New Roman"/>
                 <w:i w:val="1"/>
+                <w:iCs w:val="1"/>
                 <w:sz w:val="24"/>
                 <w:szCs w:val="24"/>
                 <w:u w:val="single"/>
@@ -1090,6 +1111,7 @@
               <w:rPr>
                 <w:rFonts w:ascii="Times New Roman" w:cs="Times New Roman" w:eastAsia="Times New Roman" w:hAnsi="Times New Roman"/>
                 <w:i w:val="1"/>
+                <w:iCs w:val="1"/>
                 <w:sz w:val="24"/>
                 <w:szCs w:val="24"/>
                 <w:u w:val="single"/>
@@ -1158,6 +1180,7 @@
         <w:rPr>
           <w:rFonts w:ascii="Times New Roman" w:cs="Times New Roman" w:eastAsia="Times New Roman" w:hAnsi="Times New Roman"/>
           <w:b w:val="1"/>
+          <w:bCs w:val="1"/>
           <w:sz w:val="24"/>
           <w:szCs w:val="24"/>
         </w:rPr>
@@ -1166,6 +1189,7 @@
         <w:rPr>
           <w:rFonts w:ascii="Times New Roman" w:cs="Times New Roman" w:eastAsia="Times New Roman" w:hAnsi="Times New Roman"/>
           <w:b w:val="1"/>
+          <w:bCs w:val="1"/>
           <w:sz w:val="24"/>
           <w:szCs w:val="24"/>
           <w:rtl w:val="0"/>
@@ -1227,6 +1251,7 @@
               <w:rPr>
                 <w:rFonts w:ascii="Times New Roman" w:cs="Times New Roman" w:eastAsia="Times New Roman" w:hAnsi="Times New Roman"/>
                 <w:b w:val="1"/>
+                <w:bCs w:val="1"/>
                 <w:sz w:val="24"/>
                 <w:szCs w:val="24"/>
                 <w:u w:val="single"/>
@@ -1236,6 +1261,7 @@
               <w:rPr>
                 <w:rFonts w:ascii="Times New Roman" w:cs="Times New Roman" w:eastAsia="Times New Roman" w:hAnsi="Times New Roman"/>
                 <w:b w:val="1"/>
+                <w:bCs w:val="1"/>
                 <w:sz w:val="24"/>
                 <w:szCs w:val="24"/>
                 <w:u w:val="single"/>
@@ -1264,6 +1290,7 @@
               <w:rPr>
                 <w:rFonts w:ascii="Times New Roman" w:cs="Times New Roman" w:eastAsia="Times New Roman" w:hAnsi="Times New Roman"/>
                 <w:b w:val="1"/>
+                <w:bCs w:val="1"/>
                 <w:sz w:val="24"/>
                 <w:szCs w:val="24"/>
                 <w:u w:val="single"/>
@@ -1273,6 +1300,7 @@
               <w:rPr>
                 <w:rFonts w:ascii="Times New Roman" w:cs="Times New Roman" w:eastAsia="Times New Roman" w:hAnsi="Times New Roman"/>
                 <w:b w:val="1"/>
+                <w:bCs w:val="1"/>
                 <w:sz w:val="24"/>
                 <w:szCs w:val="24"/>
                 <w:u w:val="single"/>
@@ -1301,6 +1329,7 @@
               <w:rPr>
                 <w:rFonts w:ascii="Times New Roman" w:cs="Times New Roman" w:eastAsia="Times New Roman" w:hAnsi="Times New Roman"/>
                 <w:b w:val="1"/>
+                <w:bCs w:val="1"/>
                 <w:sz w:val="24"/>
                 <w:szCs w:val="24"/>
                 <w:u w:val="single"/>
@@ -1310,6 +1339,7 @@
               <w:rPr>
                 <w:rFonts w:ascii="Times New Roman" w:cs="Times New Roman" w:eastAsia="Times New Roman" w:hAnsi="Times New Roman"/>
                 <w:b w:val="1"/>
+                <w:bCs w:val="1"/>
                 <w:sz w:val="24"/>
                 <w:szCs w:val="24"/>
                 <w:u w:val="single"/>
@@ -1338,6 +1368,7 @@
               <w:rPr>
                 <w:rFonts w:ascii="Times New Roman" w:cs="Times New Roman" w:eastAsia="Times New Roman" w:hAnsi="Times New Roman"/>
                 <w:b w:val="1"/>
+                <w:bCs w:val="1"/>
                 <w:sz w:val="24"/>
                 <w:szCs w:val="24"/>
                 <w:u w:val="single"/>
@@ -1347,6 +1378,7 @@
               <w:rPr>
                 <w:rFonts w:ascii="Times New Roman" w:cs="Times New Roman" w:eastAsia="Times New Roman" w:hAnsi="Times New Roman"/>
                 <w:b w:val="1"/>
+                <w:bCs w:val="1"/>
                 <w:sz w:val="24"/>
                 <w:szCs w:val="24"/>
                 <w:u w:val="single"/>
@@ -1649,7 +1681,7 @@
     </w:p>
     <w:sdt>
       <w:sdtPr>
-        <w:id w:val="1584408205"/>
+        <w:id w:val="-503463701"/>
         <w:docPartObj>
           <w:docPartGallery w:val="Table of Contents"/>
           <w:docPartUnique w:val="1"/>
@@ -1663,6 +1695,7 @@
             <w:rPr>
               <w:rFonts w:ascii="Times New Roman" w:cs="Times New Roman" w:eastAsia="Times New Roman" w:hAnsi="Times New Roman"/>
               <w:i w:val="0"/>
+              <w:iCs w:val="0"/>
               <w:smallCaps w:val="0"/>
               <w:strike w:val="0"/>
               <w:color w:val="1155cc"/>
@@ -1683,6 +1716,7 @@
               <w:rPr>
                 <w:rFonts w:ascii="Times New Roman" w:cs="Times New Roman" w:eastAsia="Times New Roman" w:hAnsi="Times New Roman"/>
                 <w:i w:val="0"/>
+                <w:iCs w:val="0"/>
                 <w:smallCaps w:val="0"/>
                 <w:strike w:val="0"/>
                 <w:color w:val="1155cc"/>
@@ -1709,6 +1743,7 @@
             <w:rPr>
               <w:rFonts w:ascii="Times New Roman" w:cs="Times New Roman" w:eastAsia="Times New Roman" w:hAnsi="Times New Roman"/>
               <w:i w:val="0"/>
+              <w:iCs w:val="0"/>
               <w:smallCaps w:val="0"/>
               <w:strike w:val="0"/>
               <w:color w:val="1155cc"/>
@@ -1724,6 +1759,7 @@
               <w:rPr>
                 <w:rFonts w:ascii="Times New Roman" w:cs="Times New Roman" w:eastAsia="Times New Roman" w:hAnsi="Times New Roman"/>
                 <w:i w:val="0"/>
+                <w:iCs w:val="0"/>
                 <w:smallCaps w:val="0"/>
                 <w:strike w:val="0"/>
                 <w:color w:val="1155cc"/>
@@ -1750,6 +1786,7 @@
             <w:rPr>
               <w:rFonts w:ascii="Times New Roman" w:cs="Times New Roman" w:eastAsia="Times New Roman" w:hAnsi="Times New Roman"/>
               <w:i w:val="0"/>
+              <w:iCs w:val="0"/>
               <w:smallCaps w:val="0"/>
               <w:strike w:val="0"/>
               <w:color w:val="1155cc"/>
@@ -1765,6 +1802,7 @@
               <w:rPr>
                 <w:rFonts w:ascii="Times New Roman" w:cs="Times New Roman" w:eastAsia="Times New Roman" w:hAnsi="Times New Roman"/>
                 <w:i w:val="0"/>
+                <w:iCs w:val="0"/>
                 <w:smallCaps w:val="0"/>
                 <w:strike w:val="0"/>
                 <w:color w:val="1155cc"/>
@@ -1791,6 +1829,7 @@
             <w:rPr>
               <w:rFonts w:ascii="Times New Roman" w:cs="Times New Roman" w:eastAsia="Times New Roman" w:hAnsi="Times New Roman"/>
               <w:i w:val="0"/>
+              <w:iCs w:val="0"/>
               <w:smallCaps w:val="0"/>
               <w:strike w:val="0"/>
               <w:color w:val="1155cc"/>
@@ -1806,6 +1845,7 @@
               <w:rPr>
                 <w:rFonts w:ascii="Times New Roman" w:cs="Times New Roman" w:eastAsia="Times New Roman" w:hAnsi="Times New Roman"/>
                 <w:i w:val="0"/>
+                <w:iCs w:val="0"/>
                 <w:smallCaps w:val="0"/>
                 <w:strike w:val="0"/>
                 <w:color w:val="1155cc"/>
@@ -1833,6 +1873,7 @@
             <w:rPr>
               <w:rFonts w:ascii="Times New Roman" w:cs="Times New Roman" w:eastAsia="Times New Roman" w:hAnsi="Times New Roman"/>
               <w:i w:val="0"/>
+              <w:iCs w:val="0"/>
               <w:smallCaps w:val="0"/>
               <w:strike w:val="0"/>
               <w:color w:val="1155cc"/>
@@ -1848,6 +1889,7 @@
               <w:rPr>
                 <w:rFonts w:ascii="Times New Roman" w:cs="Times New Roman" w:eastAsia="Times New Roman" w:hAnsi="Times New Roman"/>
                 <w:i w:val="0"/>
+                <w:iCs w:val="0"/>
                 <w:smallCaps w:val="0"/>
                 <w:strike w:val="0"/>
                 <w:color w:val="1155cc"/>
@@ -1875,6 +1917,7 @@
             <w:rPr>
               <w:rFonts w:ascii="Times New Roman" w:cs="Times New Roman" w:eastAsia="Times New Roman" w:hAnsi="Times New Roman"/>
               <w:i w:val="0"/>
+              <w:iCs w:val="0"/>
               <w:smallCaps w:val="0"/>
               <w:strike w:val="0"/>
               <w:color w:val="1155cc"/>
@@ -1890,6 +1933,7 @@
               <w:rPr>
                 <w:rFonts w:ascii="Times New Roman" w:cs="Times New Roman" w:eastAsia="Times New Roman" w:hAnsi="Times New Roman"/>
                 <w:i w:val="0"/>
+                <w:iCs w:val="0"/>
                 <w:smallCaps w:val="0"/>
                 <w:strike w:val="0"/>
                 <w:color w:val="1155cc"/>
@@ -1917,6 +1961,7 @@
             <w:rPr>
               <w:rFonts w:ascii="Times New Roman" w:cs="Times New Roman" w:eastAsia="Times New Roman" w:hAnsi="Times New Roman"/>
               <w:i w:val="0"/>
+              <w:iCs w:val="0"/>
               <w:smallCaps w:val="0"/>
               <w:strike w:val="0"/>
               <w:color w:val="1155cc"/>
@@ -1932,6 +1977,7 @@
               <w:rPr>
                 <w:rFonts w:ascii="Times New Roman" w:cs="Times New Roman" w:eastAsia="Times New Roman" w:hAnsi="Times New Roman"/>
                 <w:i w:val="0"/>
+                <w:iCs w:val="0"/>
                 <w:smallCaps w:val="0"/>
                 <w:strike w:val="0"/>
                 <w:color w:val="1155cc"/>
@@ -1958,6 +2004,7 @@
             <w:rPr>
               <w:rFonts w:ascii="Times New Roman" w:cs="Times New Roman" w:eastAsia="Times New Roman" w:hAnsi="Times New Roman"/>
               <w:i w:val="0"/>
+              <w:iCs w:val="0"/>
               <w:smallCaps w:val="0"/>
               <w:strike w:val="0"/>
               <w:color w:val="1155cc"/>
@@ -1973,6 +2020,7 @@
               <w:rPr>
                 <w:rFonts w:ascii="Times New Roman" w:cs="Times New Roman" w:eastAsia="Times New Roman" w:hAnsi="Times New Roman"/>
                 <w:i w:val="0"/>
+                <w:iCs w:val="0"/>
                 <w:smallCaps w:val="0"/>
                 <w:strike w:val="0"/>
                 <w:color w:val="1155cc"/>
@@ -2000,6 +2048,7 @@
             <w:rPr>
               <w:rFonts w:ascii="Times New Roman" w:cs="Times New Roman" w:eastAsia="Times New Roman" w:hAnsi="Times New Roman"/>
               <w:i w:val="0"/>
+              <w:iCs w:val="0"/>
               <w:smallCaps w:val="0"/>
               <w:strike w:val="0"/>
               <w:color w:val="1155cc"/>
@@ -2015,6 +2064,7 @@
               <w:rPr>
                 <w:rFonts w:ascii="Times New Roman" w:cs="Times New Roman" w:eastAsia="Times New Roman" w:hAnsi="Times New Roman"/>
                 <w:i w:val="0"/>
+                <w:iCs w:val="0"/>
                 <w:smallCaps w:val="0"/>
                 <w:strike w:val="0"/>
                 <w:color w:val="1155cc"/>
@@ -2042,6 +2092,7 @@
             <w:rPr>
               <w:rFonts w:ascii="Times New Roman" w:cs="Times New Roman" w:eastAsia="Times New Roman" w:hAnsi="Times New Roman"/>
               <w:i w:val="0"/>
+              <w:iCs w:val="0"/>
               <w:smallCaps w:val="0"/>
               <w:strike w:val="0"/>
               <w:color w:val="1155cc"/>
@@ -2057,6 +2108,7 @@
               <w:rPr>
                 <w:rFonts w:ascii="Times New Roman" w:cs="Times New Roman" w:eastAsia="Times New Roman" w:hAnsi="Times New Roman"/>
                 <w:i w:val="0"/>
+                <w:iCs w:val="0"/>
                 <w:smallCaps w:val="0"/>
                 <w:strike w:val="0"/>
                 <w:color w:val="1155cc"/>
@@ -2084,6 +2136,7 @@
             <w:rPr>
               <w:rFonts w:ascii="Times New Roman" w:cs="Times New Roman" w:eastAsia="Times New Roman" w:hAnsi="Times New Roman"/>
               <w:i w:val="0"/>
+              <w:iCs w:val="0"/>
               <w:smallCaps w:val="0"/>
               <w:strike w:val="0"/>
               <w:color w:val="1155cc"/>
@@ -2099,6 +2152,7 @@
               <w:rPr>
                 <w:rFonts w:ascii="Times New Roman" w:cs="Times New Roman" w:eastAsia="Times New Roman" w:hAnsi="Times New Roman"/>
                 <w:i w:val="0"/>
+                <w:iCs w:val="0"/>
                 <w:smallCaps w:val="0"/>
                 <w:strike w:val="0"/>
                 <w:color w:val="1155cc"/>
@@ -2126,6 +2180,7 @@
             <w:rPr>
               <w:rFonts w:ascii="Times New Roman" w:cs="Times New Roman" w:eastAsia="Times New Roman" w:hAnsi="Times New Roman"/>
               <w:i w:val="0"/>
+              <w:iCs w:val="0"/>
               <w:smallCaps w:val="0"/>
               <w:strike w:val="0"/>
               <w:color w:val="1155cc"/>
@@ -2141,6 +2196,7 @@
               <w:rPr>
                 <w:rFonts w:ascii="Times New Roman" w:cs="Times New Roman" w:eastAsia="Times New Roman" w:hAnsi="Times New Roman"/>
                 <w:i w:val="0"/>
+                <w:iCs w:val="0"/>
                 <w:smallCaps w:val="0"/>
                 <w:strike w:val="0"/>
                 <w:color w:val="1155cc"/>
@@ -2167,6 +2223,7 @@
             <w:rPr>
               <w:rFonts w:ascii="Times New Roman" w:cs="Times New Roman" w:eastAsia="Times New Roman" w:hAnsi="Times New Roman"/>
               <w:i w:val="0"/>
+              <w:iCs w:val="0"/>
               <w:smallCaps w:val="0"/>
               <w:strike w:val="0"/>
               <w:color w:val="1155cc"/>
@@ -2182,6 +2239,7 @@
               <w:rPr>
                 <w:rFonts w:ascii="Times New Roman" w:cs="Times New Roman" w:eastAsia="Times New Roman" w:hAnsi="Times New Roman"/>
                 <w:i w:val="0"/>
+                <w:iCs w:val="0"/>
                 <w:smallCaps w:val="0"/>
                 <w:strike w:val="0"/>
                 <w:color w:val="1155cc"/>
@@ -2209,6 +2267,7 @@
             <w:rPr>
               <w:rFonts w:ascii="Times New Roman" w:cs="Times New Roman" w:eastAsia="Times New Roman" w:hAnsi="Times New Roman"/>
               <w:i w:val="0"/>
+              <w:iCs w:val="0"/>
               <w:smallCaps w:val="0"/>
               <w:strike w:val="0"/>
               <w:color w:val="1155cc"/>
@@ -2224,6 +2283,7 @@
               <w:rPr>
                 <w:rFonts w:ascii="Times New Roman" w:cs="Times New Roman" w:eastAsia="Times New Roman" w:hAnsi="Times New Roman"/>
                 <w:i w:val="0"/>
+                <w:iCs w:val="0"/>
                 <w:smallCaps w:val="0"/>
                 <w:strike w:val="0"/>
                 <w:color w:val="1155cc"/>
@@ -2251,6 +2311,7 @@
             <w:rPr>
               <w:rFonts w:ascii="Times New Roman" w:cs="Times New Roman" w:eastAsia="Times New Roman" w:hAnsi="Times New Roman"/>
               <w:i w:val="0"/>
+              <w:iCs w:val="0"/>
               <w:smallCaps w:val="0"/>
               <w:strike w:val="0"/>
               <w:color w:val="1155cc"/>
@@ -2266,6 +2327,7 @@
               <w:rPr>
                 <w:rFonts w:ascii="Times New Roman" w:cs="Times New Roman" w:eastAsia="Times New Roman" w:hAnsi="Times New Roman"/>
                 <w:i w:val="0"/>
+                <w:iCs w:val="0"/>
                 <w:smallCaps w:val="0"/>
                 <w:strike w:val="0"/>
                 <w:color w:val="1155cc"/>
@@ -2293,6 +2355,7 @@
             <w:rPr>
               <w:rFonts w:ascii="Times New Roman" w:cs="Times New Roman" w:eastAsia="Times New Roman" w:hAnsi="Times New Roman"/>
               <w:i w:val="0"/>
+              <w:iCs w:val="0"/>
               <w:smallCaps w:val="0"/>
               <w:strike w:val="0"/>
               <w:color w:val="1155cc"/>
@@ -2308,6 +2371,7 @@
               <w:rPr>
                 <w:rFonts w:ascii="Times New Roman" w:cs="Times New Roman" w:eastAsia="Times New Roman" w:hAnsi="Times New Roman"/>
                 <w:i w:val="0"/>
+                <w:iCs w:val="0"/>
                 <w:smallCaps w:val="0"/>
                 <w:strike w:val="0"/>
                 <w:color w:val="1155cc"/>
@@ -2334,6 +2398,7 @@
             <w:rPr>
               <w:rFonts w:ascii="Times New Roman" w:cs="Times New Roman" w:eastAsia="Times New Roman" w:hAnsi="Times New Roman"/>
               <w:i w:val="0"/>
+              <w:iCs w:val="0"/>
               <w:smallCaps w:val="0"/>
               <w:strike w:val="0"/>
               <w:color w:val="1155cc"/>
@@ -2349,6 +2414,7 @@
               <w:rPr>
                 <w:rFonts w:ascii="Times New Roman" w:cs="Times New Roman" w:eastAsia="Times New Roman" w:hAnsi="Times New Roman"/>
                 <w:i w:val="0"/>
+                <w:iCs w:val="0"/>
                 <w:smallCaps w:val="0"/>
                 <w:strike w:val="0"/>
                 <w:color w:val="1155cc"/>
@@ -2375,6 +2441,7 @@
             <w:rPr>
               <w:rFonts w:ascii="Times New Roman" w:cs="Times New Roman" w:eastAsia="Times New Roman" w:hAnsi="Times New Roman"/>
               <w:i w:val="0"/>
+              <w:iCs w:val="0"/>
               <w:smallCaps w:val="0"/>
               <w:strike w:val="0"/>
               <w:color w:val="1155cc"/>
@@ -2390,6 +2457,7 @@
               <w:rPr>
                 <w:rFonts w:ascii="Times New Roman" w:cs="Times New Roman" w:eastAsia="Times New Roman" w:hAnsi="Times New Roman"/>
                 <w:i w:val="0"/>
+                <w:iCs w:val="0"/>
                 <w:smallCaps w:val="0"/>
                 <w:strike w:val="0"/>
                 <w:color w:val="1155cc"/>
@@ -2433,6 +2501,7 @@
         <w:rPr>
           <w:rFonts w:ascii="Times New Roman" w:cs="Times New Roman" w:eastAsia="Times New Roman" w:hAnsi="Times New Roman"/>
           <w:b w:val="1"/>
+          <w:bCs w:val="1"/>
         </w:rPr>
       </w:pPr>
       <w:bookmarkStart w:colFirst="0" w:colLast="0" w:name="_g6igqliy7rm" w:id="3"/>
@@ -2441,6 +2510,7 @@
         <w:rPr>
           <w:rFonts w:ascii="Times New Roman" w:cs="Times New Roman" w:eastAsia="Times New Roman" w:hAnsi="Times New Roman"/>
           <w:b w:val="1"/>
+          <w:bCs w:val="1"/>
           <w:rtl w:val="0"/>
         </w:rPr>
         <w:t xml:space="preserve">Overview</w:t>
@@ -2467,12 +2537,14 @@
         <w:rPr>
           <w:rFonts w:ascii="Times New Roman" w:cs="Times New Roman" w:eastAsia="Times New Roman" w:hAnsi="Times New Roman"/>
           <w:b w:val="1"/>
+          <w:bCs w:val="1"/>
         </w:rPr>
       </w:pPr>
       <w:r>
         <w:rPr>
           <w:rFonts w:ascii="Times New Roman" w:cs="Times New Roman" w:eastAsia="Times New Roman" w:hAnsi="Times New Roman"/>
           <w:b w:val="1"/>
+          <w:bCs w:val="1"/>
           <w:rtl w:val="0"/>
         </w:rPr>
         <w:t xml:space="preserve">Potential Users</w:t>
@@ -2585,12 +2657,14 @@
         <w:rPr>
           <w:rFonts w:ascii="Times New Roman" w:cs="Times New Roman" w:eastAsia="Times New Roman" w:hAnsi="Times New Roman"/>
           <w:b w:val="1"/>
+          <w:bCs w:val="1"/>
         </w:rPr>
       </w:pPr>
       <w:r>
         <w:rPr>
           <w:rFonts w:ascii="Times New Roman" w:cs="Times New Roman" w:eastAsia="Times New Roman" w:hAnsi="Times New Roman"/>
           <w:b w:val="1"/>
+          <w:bCs w:val="1"/>
           <w:rtl w:val="0"/>
         </w:rPr>
         <w:t xml:space="preserve">Basic Functionality (Minimal Viable Product)</w:t>
@@ -2678,12 +2752,14 @@
         <w:rPr>
           <w:rFonts w:ascii="Times New Roman" w:cs="Times New Roman" w:eastAsia="Times New Roman" w:hAnsi="Times New Roman"/>
           <w:b w:val="1"/>
+          <w:bCs w:val="1"/>
         </w:rPr>
       </w:pPr>
       <w:r>
         <w:rPr>
           <w:rFonts w:ascii="Times New Roman" w:cs="Times New Roman" w:eastAsia="Times New Roman" w:hAnsi="Times New Roman"/>
           <w:b w:val="1"/>
+          <w:bCs w:val="1"/>
           <w:rtl w:val="0"/>
         </w:rPr>
         <w:t xml:space="preserve">Technology Stack</w:t>
@@ -3060,6 +3136,7 @@
         <w:rPr>
           <w:rFonts w:ascii="Times New Roman" w:cs="Times New Roman" w:eastAsia="Times New Roman" w:hAnsi="Times New Roman"/>
           <w:b w:val="1"/>
+          <w:bCs w:val="1"/>
           <w:rtl w:val="0"/>
         </w:rPr>
         <w:t xml:space="preserve">Related Work</w:t>
@@ -3099,6 +3176,7 @@
         <w:rPr>
           <w:rFonts w:ascii="Times New Roman" w:cs="Times New Roman" w:eastAsia="Times New Roman" w:hAnsi="Times New Roman"/>
           <w:b w:val="1"/>
+          <w:bCs w:val="1"/>
           <w:rtl w:val="0"/>
         </w:rPr>
         <w:t xml:space="preserve">Partiful</w:t>
@@ -3130,6 +3208,7 @@
         <w:rPr>
           <w:rFonts w:ascii="Times New Roman" w:cs="Times New Roman" w:eastAsia="Times New Roman" w:hAnsi="Times New Roman"/>
           <w:b w:val="1"/>
+          <w:bCs w:val="1"/>
           <w:rtl w:val="0"/>
         </w:rPr>
         <w:t xml:space="preserve">Eventbrite</w:t>
@@ -3161,6 +3240,7 @@
         <w:rPr>
           <w:rFonts w:ascii="Times New Roman" w:cs="Times New Roman" w:eastAsia="Times New Roman" w:hAnsi="Times New Roman"/>
           <w:b w:val="1"/>
+          <w:bCs w:val="1"/>
           <w:rtl w:val="0"/>
         </w:rPr>
         <w:t xml:space="preserve">Meetup</w:t>
@@ -3192,6 +3272,7 @@
         <w:rPr>
           <w:rFonts w:ascii="Times New Roman" w:cs="Times New Roman" w:eastAsia="Times New Roman" w:hAnsi="Times New Roman"/>
           <w:b w:val="1"/>
+          <w:bCs w:val="1"/>
           <w:rtl w:val="0"/>
         </w:rPr>
         <w:t xml:space="preserve">Facebook Events</w:t>
@@ -3223,6 +3304,7 @@
         <w:rPr>
           <w:rFonts w:ascii="Times New Roman" w:cs="Times New Roman" w:eastAsia="Times New Roman" w:hAnsi="Times New Roman"/>
           <w:b w:val="1"/>
+          <w:bCs w:val="1"/>
           <w:rtl w:val="0"/>
         </w:rPr>
         <w:t xml:space="preserve">Evite</w:t>
@@ -3252,6 +3334,7 @@
         <w:rPr>
           <w:rFonts w:ascii="Times New Roman" w:cs="Times New Roman" w:eastAsia="Times New Roman" w:hAnsi="Times New Roman"/>
           <w:b w:val="1"/>
+          <w:bCs w:val="1"/>
           <w:rtl w:val="0"/>
         </w:rPr>
         <w:t xml:space="preserve">Splash</w:t>
@@ -3271,6 +3354,7 @@
         <w:rPr>
           <w:rFonts w:ascii="Times New Roman" w:cs="Times New Roman" w:eastAsia="Times New Roman" w:hAnsi="Times New Roman"/>
           <w:b w:val="1"/>
+          <w:bCs w:val="1"/>
         </w:rPr>
       </w:pPr>
       <w:r>
@@ -3300,6 +3384,7 @@
         <w:rPr>
           <w:rFonts w:ascii="Times New Roman" w:cs="Times New Roman" w:eastAsia="Times New Roman" w:hAnsi="Times New Roman"/>
           <w:b w:val="1"/>
+          <w:bCs w:val="1"/>
           <w:rtl w:val="0"/>
         </w:rPr>
         <w:t xml:space="preserve">Lightweight, modern UX for casual events:</w:t>
@@ -3331,6 +3416,7 @@
         <w:rPr>
           <w:rFonts w:ascii="Times New Roman" w:cs="Times New Roman" w:eastAsia="Times New Roman" w:hAnsi="Times New Roman"/>
           <w:b w:val="1"/>
+          <w:bCs w:val="1"/>
           <w:rtl w:val="0"/>
         </w:rPr>
         <w:t xml:space="preserve">Open and extensible stack:</w:t>
@@ -3357,6 +3443,7 @@
         <w:rPr>
           <w:rFonts w:ascii="Times New Roman" w:cs="Times New Roman" w:eastAsia="Times New Roman" w:hAnsi="Times New Roman"/>
           <w:b w:val="1"/>
+          <w:bCs w:val="1"/>
           <w:rtl w:val="0"/>
         </w:rPr>
         <w:t xml:space="preserve">Focused scope:</w:t>
@@ -3383,6 +3470,7 @@
         <w:rPr>
           <w:rFonts w:ascii="Times New Roman" w:cs="Times New Roman" w:eastAsia="Times New Roman" w:hAnsi="Times New Roman"/>
           <w:b w:val="1"/>
+          <w:bCs w:val="1"/>
           <w:rtl w:val="0"/>
         </w:rPr>
         <w:t xml:space="preserve">Affordable/basic payments integration for cost-sharing:</w:t>
@@ -3404,6 +3492,7 @@
         <w:rPr>
           <w:rFonts w:ascii="Times New Roman" w:cs="Times New Roman" w:eastAsia="Times New Roman" w:hAnsi="Times New Roman"/>
           <w:b w:val="1"/>
+          <w:bCs w:val="1"/>
           <w:sz w:val="24"/>
           <w:szCs w:val="24"/>
         </w:rPr>
@@ -3432,6 +3521,7 @@
         <w:rPr>
           <w:rFonts w:ascii="Times New Roman" w:cs="Times New Roman" w:eastAsia="Times New Roman" w:hAnsi="Times New Roman"/>
           <w:b w:val="1"/>
+          <w:bCs w:val="1"/>
           <w:rtl w:val="0"/>
         </w:rPr>
         <w:t xml:space="preserve">Proposed High Level Requirements</w:t>
@@ -3460,6 +3550,7 @@
         <w:rPr>
           <w:rFonts w:ascii="Times New Roman" w:cs="Times New Roman" w:eastAsia="Times New Roman" w:hAnsi="Times New Roman"/>
           <w:b w:val="1"/>
+          <w:bCs w:val="1"/>
           <w:sz w:val="24"/>
           <w:szCs w:val="24"/>
         </w:rPr>
@@ -3468,6 +3559,7 @@
         <w:rPr>
           <w:rFonts w:ascii="Times New Roman" w:cs="Times New Roman" w:eastAsia="Times New Roman" w:hAnsi="Times New Roman"/>
           <w:b w:val="1"/>
+          <w:bCs w:val="1"/>
           <w:sz w:val="24"/>
           <w:szCs w:val="24"/>
           <w:rtl w:val="0"/>
@@ -3480,6 +3572,7 @@
         <w:rPr>
           <w:rFonts w:ascii="Times New Roman" w:cs="Times New Roman" w:eastAsia="Times New Roman" w:hAnsi="Times New Roman"/>
           <w:b w:val="1"/>
+          <w:bCs w:val="1"/>
           <w:u w:val="single"/>
         </w:rPr>
       </w:pPr>
@@ -3487,6 +3580,7 @@
         <w:rPr>
           <w:rFonts w:ascii="Times New Roman" w:cs="Times New Roman" w:eastAsia="Times New Roman" w:hAnsi="Times New Roman"/>
           <w:b w:val="1"/>
+          <w:bCs w:val="1"/>
           <w:u w:val="single"/>
           <w:rtl w:val="0"/>
         </w:rPr>
@@ -3890,6 +3984,7 @@
         <w:rPr>
           <w:rFonts w:ascii="Times New Roman" w:cs="Times New Roman" w:eastAsia="Times New Roman" w:hAnsi="Times New Roman"/>
           <w:b w:val="1"/>
+          <w:bCs w:val="1"/>
           <w:u w:val="single"/>
         </w:rPr>
       </w:pPr>
@@ -3897,6 +3992,7 @@
         <w:rPr>
           <w:rFonts w:ascii="Times New Roman" w:cs="Times New Roman" w:eastAsia="Times New Roman" w:hAnsi="Times New Roman"/>
           <w:b w:val="1"/>
+          <w:bCs w:val="1"/>
           <w:u w:val="single"/>
           <w:rtl w:val="0"/>
         </w:rPr>
@@ -3996,6 +4092,7 @@
         <w:rPr>
           <w:rFonts w:ascii="Times New Roman" w:cs="Times New Roman" w:eastAsia="Times New Roman" w:hAnsi="Times New Roman"/>
           <w:b w:val="1"/>
+          <w:bCs w:val="1"/>
           <w:u w:val="single"/>
         </w:rPr>
       </w:pPr>
@@ -4003,6 +4100,7 @@
         <w:rPr>
           <w:rFonts w:ascii="Times New Roman" w:cs="Times New Roman" w:eastAsia="Times New Roman" w:hAnsi="Times New Roman"/>
           <w:b w:val="1"/>
+          <w:bCs w:val="1"/>
           <w:u w:val="single"/>
           <w:rtl w:val="0"/>
         </w:rPr>
@@ -4103,6 +4201,7 @@
         <w:rPr>
           <w:rFonts w:ascii="Times New Roman" w:cs="Times New Roman" w:eastAsia="Times New Roman" w:hAnsi="Times New Roman"/>
           <w:b w:val="1"/>
+          <w:bCs w:val="1"/>
           <w:sz w:val="24"/>
           <w:szCs w:val="24"/>
         </w:rPr>
@@ -4111,6 +4210,7 @@
         <w:rPr>
           <w:rFonts w:ascii="Times New Roman" w:cs="Times New Roman" w:eastAsia="Times New Roman" w:hAnsi="Times New Roman"/>
           <w:b w:val="1"/>
+          <w:bCs w:val="1"/>
           <w:sz w:val="24"/>
           <w:szCs w:val="24"/>
           <w:rtl w:val="0"/>
@@ -4124,6 +4224,7 @@
         <w:rPr>
           <w:rFonts w:ascii="Times New Roman" w:cs="Times New Roman" w:eastAsia="Times New Roman" w:hAnsi="Times New Roman"/>
           <w:b w:val="1"/>
+          <w:bCs w:val="1"/>
           <w:u w:val="single"/>
         </w:rPr>
       </w:pPr>
@@ -4131,6 +4232,7 @@
         <w:rPr>
           <w:rFonts w:ascii="Times New Roman" w:cs="Times New Roman" w:eastAsia="Times New Roman" w:hAnsi="Times New Roman"/>
           <w:b w:val="1"/>
+          <w:bCs w:val="1"/>
           <w:u w:val="single"/>
           <w:rtl w:val="0"/>
         </w:rPr>
@@ -4475,6 +4577,7 @@
         <w:rPr>
           <w:rFonts w:ascii="Times New Roman" w:cs="Times New Roman" w:eastAsia="Times New Roman" w:hAnsi="Times New Roman"/>
           <w:b w:val="1"/>
+          <w:bCs w:val="1"/>
           <w:u w:val="single"/>
         </w:rPr>
       </w:pPr>
@@ -4482,6 +4585,7 @@
         <w:rPr>
           <w:rFonts w:ascii="Times New Roman" w:cs="Times New Roman" w:eastAsia="Times New Roman" w:hAnsi="Times New Roman"/>
           <w:b w:val="1"/>
+          <w:bCs w:val="1"/>
           <w:u w:val="single"/>
           <w:rtl w:val="0"/>
         </w:rPr>
@@ -4864,6 +4968,7 @@
         <w:rPr>
           <w:rFonts w:ascii="Times New Roman" w:cs="Times New Roman" w:eastAsia="Times New Roman" w:hAnsi="Times New Roman"/>
           <w:b w:val="1"/>
+          <w:bCs w:val="1"/>
           <w:u w:val="single"/>
         </w:rPr>
       </w:pPr>
@@ -4871,6 +4976,7 @@
         <w:rPr>
           <w:rFonts w:ascii="Times New Roman" w:cs="Times New Roman" w:eastAsia="Times New Roman" w:hAnsi="Times New Roman"/>
           <w:b w:val="1"/>
+          <w:bCs w:val="1"/>
           <w:u w:val="single"/>
           <w:rtl w:val="0"/>
         </w:rPr>
@@ -5142,6 +5248,7 @@
         <w:rPr>
           <w:rFonts w:ascii="Times New Roman" w:cs="Times New Roman" w:eastAsia="Times New Roman" w:hAnsi="Times New Roman"/>
           <w:b w:val="1"/>
+          <w:bCs w:val="1"/>
           <w:sz w:val="24"/>
           <w:szCs w:val="24"/>
         </w:rPr>
@@ -5163,6 +5270,7 @@
         <w:rPr>
           <w:rFonts w:ascii="Times New Roman" w:cs="Times New Roman" w:eastAsia="Times New Roman" w:hAnsi="Times New Roman"/>
           <w:b w:val="1"/>
+          <w:bCs w:val="1"/>
         </w:rPr>
       </w:pPr>
       <w:bookmarkStart w:colFirst="0" w:colLast="0" w:name="_ts358bsdtbcv" w:id="8"/>
@@ -5171,6 +5279,7 @@
         <w:rPr>
           <w:rFonts w:ascii="Times New Roman" w:cs="Times New Roman" w:eastAsia="Times New Roman" w:hAnsi="Times New Roman"/>
           <w:b w:val="1"/>
+          <w:bCs w:val="1"/>
           <w:rtl w:val="0"/>
         </w:rPr>
         <w:t xml:space="preserve">Management Plan</w:t>
@@ -5636,6 +5745,7 @@
         <w:rPr>
           <w:rFonts w:ascii="Times New Roman" w:cs="Times New Roman" w:eastAsia="Times New Roman" w:hAnsi="Times New Roman"/>
           <w:b w:val="1"/>
+          <w:bCs w:val="1"/>
           <w:u w:val="single"/>
           <w:rtl w:val="0"/>
         </w:rPr>
@@ -5646,6 +5756,7 @@
           <w:rPr>
             <w:rFonts w:ascii="Times New Roman" w:cs="Times New Roman" w:eastAsia="Times New Roman" w:hAnsi="Times New Roman"/>
             <w:b w:val="1"/>
+            <w:bCs w:val="1"/>
             <w:color w:val="0000ee"/>
             <w:u w:val="single"/>
             <w:rtl w:val="0"/>
@@ -5739,12 +5850,14 @@
               <w:rPr>
                 <w:rFonts w:ascii="Times New Roman" w:cs="Times New Roman" w:eastAsia="Times New Roman" w:hAnsi="Times New Roman"/>
                 <w:b w:val="1"/>
+                <w:bCs w:val="1"/>
               </w:rPr>
             </w:pPr>
             <w:r>
               <w:rPr>
                 <w:rFonts w:ascii="Times New Roman" w:cs="Times New Roman" w:eastAsia="Times New Roman" w:hAnsi="Times New Roman"/>
                 <w:b w:val="1"/>
+                <w:bCs w:val="1"/>
                 <w:rtl w:val="0"/>
               </w:rPr>
               <w:t xml:space="preserve">Iteration</w:t>
@@ -5769,12 +5882,14 @@
               <w:rPr>
                 <w:rFonts w:ascii="Times New Roman" w:cs="Times New Roman" w:eastAsia="Times New Roman" w:hAnsi="Times New Roman"/>
                 <w:b w:val="1"/>
+                <w:bCs w:val="1"/>
               </w:rPr>
             </w:pPr>
             <w:r>
               <w:rPr>
                 <w:rFonts w:ascii="Times New Roman" w:cs="Times New Roman" w:eastAsia="Times New Roman" w:hAnsi="Times New Roman"/>
                 <w:b w:val="1"/>
+                <w:bCs w:val="1"/>
                 <w:rtl w:val="0"/>
               </w:rPr>
               <w:t xml:space="preserve">Functional Requirements (Essential/Disable/Option)</w:t>
@@ -5799,12 +5914,14 @@
               <w:rPr>
                 <w:rFonts w:ascii="Times New Roman" w:cs="Times New Roman" w:eastAsia="Times New Roman" w:hAnsi="Times New Roman"/>
                 <w:b w:val="1"/>
+                <w:bCs w:val="1"/>
               </w:rPr>
             </w:pPr>
             <w:r>
               <w:rPr>
                 <w:rFonts w:ascii="Times New Roman" w:cs="Times New Roman" w:eastAsia="Times New Roman" w:hAnsi="Times New Roman"/>
                 <w:b w:val="1"/>
+                <w:bCs w:val="1"/>
                 <w:rtl w:val="0"/>
               </w:rPr>
               <w:t xml:space="preserve">Tasks (Cross Requirements Tasks)</w:t>
@@ -5829,12 +5946,14 @@
               <w:rPr>
                 <w:rFonts w:ascii="Times New Roman" w:cs="Times New Roman" w:eastAsia="Times New Roman" w:hAnsi="Times New Roman"/>
                 <w:b w:val="1"/>
+                <w:bCs w:val="1"/>
               </w:rPr>
             </w:pPr>
             <w:r>
               <w:rPr>
                 <w:rFonts w:ascii="Times New Roman" w:cs="Times New Roman" w:eastAsia="Times New Roman" w:hAnsi="Times New Roman"/>
                 <w:b w:val="1"/>
+                <w:bCs w:val="1"/>
                 <w:rtl w:val="0"/>
               </w:rPr>
               <w:t xml:space="preserve">Estimated/Real Total Person Hours</w:t>
@@ -6785,6 +6904,7 @@
         <w:rPr>
           <w:rFonts w:ascii="Times New Roman" w:cs="Times New Roman" w:eastAsia="Times New Roman" w:hAnsi="Times New Roman"/>
           <w:b w:val="1"/>
+          <w:bCs w:val="1"/>
           <w:rtl w:val="0"/>
         </w:rPr>
         <w:t xml:space="preserve">Configuration Management Plan</w:t>
@@ -6825,6 +6945,7 @@
         <w:rPr>
           <w:rFonts w:ascii="Times New Roman" w:cs="Times New Roman" w:eastAsia="Times New Roman" w:hAnsi="Times New Roman"/>
           <w:b w:val="1"/>
+          <w:bCs w:val="1"/>
           <w:u w:val="single"/>
         </w:rPr>
       </w:pPr>
@@ -6832,6 +6953,7 @@
         <w:rPr>
           <w:rFonts w:ascii="Times New Roman" w:cs="Times New Roman" w:eastAsia="Times New Roman" w:hAnsi="Times New Roman"/>
           <w:b w:val="1"/>
+          <w:bCs w:val="1"/>
           <w:u w:val="single"/>
           <w:rtl w:val="0"/>
         </w:rPr>
@@ -6918,6 +7040,7 @@
         <w:rPr>
           <w:rFonts w:ascii="Times New Roman" w:cs="Times New Roman" w:eastAsia="Times New Roman" w:hAnsi="Times New Roman"/>
           <w:b w:val="1"/>
+          <w:bCs w:val="1"/>
           <w:u w:val="single"/>
         </w:rPr>
       </w:pPr>
@@ -6925,6 +7048,7 @@
         <w:rPr>
           <w:rFonts w:ascii="Times New Roman" w:cs="Times New Roman" w:eastAsia="Times New Roman" w:hAnsi="Times New Roman"/>
           <w:b w:val="1"/>
+          <w:bCs w:val="1"/>
           <w:u w:val="single"/>
           <w:rtl w:val="0"/>
         </w:rPr>
@@ -7011,6 +7135,7 @@
         <w:rPr>
           <w:rFonts w:ascii="Times New Roman" w:cs="Times New Roman" w:eastAsia="Times New Roman" w:hAnsi="Times New Roman"/>
           <w:b w:val="1"/>
+          <w:bCs w:val="1"/>
           <w:u w:val="single"/>
         </w:rPr>
       </w:pPr>
@@ -7018,6 +7143,7 @@
         <w:rPr>
           <w:rFonts w:ascii="Times New Roman" w:cs="Times New Roman" w:eastAsia="Times New Roman" w:hAnsi="Times New Roman"/>
           <w:b w:val="1"/>
+          <w:bCs w:val="1"/>
           <w:u w:val="single"/>
           <w:rtl w:val="0"/>
         </w:rPr>
@@ -7572,6 +7698,7 @@
         <w:rPr>
           <w:rFonts w:ascii="Times New Roman" w:cs="Times New Roman" w:eastAsia="Times New Roman" w:hAnsi="Times New Roman"/>
           <w:b w:val="1"/>
+          <w:bCs w:val="1"/>
           <w:u w:val="single"/>
           <w:rtl w:val="0"/>
         </w:rPr>
@@ -7595,12 +7722,14 @@
         <w:rPr>
           <w:rFonts w:ascii="Times New Roman" w:cs="Times New Roman" w:eastAsia="Times New Roman" w:hAnsi="Times New Roman"/>
           <w:b w:val="1"/>
+          <w:bCs w:val="1"/>
         </w:rPr>
       </w:pPr>
       <w:r>
         <w:rPr>
           <w:rFonts w:ascii="Times New Roman" w:cs="Times New Roman" w:eastAsia="Times New Roman" w:hAnsi="Times New Roman"/>
           <w:b w:val="1"/>
+          <w:bCs w:val="1"/>
           <w:u w:val="single"/>
           <w:rtl w:val="0"/>
         </w:rPr>
@@ -7636,12 +7765,14 @@
         <w:rPr>
           <w:rFonts w:ascii="Times New Roman" w:cs="Times New Roman" w:eastAsia="Times New Roman" w:hAnsi="Times New Roman"/>
           <w:b w:val="1"/>
+          <w:bCs w:val="1"/>
         </w:rPr>
       </w:pPr>
       <w:r>
         <w:rPr>
           <w:rFonts w:ascii="Times New Roman" w:cs="Times New Roman" w:eastAsia="Times New Roman" w:hAnsi="Times New Roman"/>
           <w:b w:val="1"/>
+          <w:bCs w:val="1"/>
           <w:u w:val="single"/>
           <w:rtl w:val="0"/>
         </w:rPr>
@@ -7708,6 +7839,7 @@
         <w:rPr>
           <w:rFonts w:ascii="Times New Roman" w:cs="Times New Roman" w:eastAsia="Times New Roman" w:hAnsi="Times New Roman"/>
           <w:b w:val="1"/>
+          <w:bCs w:val="1"/>
           <w:u w:val="single"/>
           <w:rtl w:val="0"/>
         </w:rPr>
@@ -7830,6 +7962,7 @@
         <w:rPr>
           <w:rFonts w:ascii="Times New Roman" w:cs="Times New Roman" w:eastAsia="Times New Roman" w:hAnsi="Times New Roman"/>
           <w:b w:val="1"/>
+          <w:bCs w:val="1"/>
           <w:sz w:val="24"/>
           <w:szCs w:val="24"/>
         </w:rPr>
@@ -7838,6 +7971,7 @@
         <w:rPr>
           <w:rFonts w:ascii="Times New Roman" w:cs="Times New Roman" w:eastAsia="Times New Roman" w:hAnsi="Times New Roman"/>
           <w:b w:val="1"/>
+          <w:bCs w:val="1"/>
           <w:sz w:val="24"/>
           <w:szCs w:val="24"/>
           <w:rtl w:val="0"/>
@@ -8233,6 +8367,7 @@
         <w:rPr>
           <w:rFonts w:ascii="Times New Roman" w:cs="Times New Roman" w:eastAsia="Times New Roman" w:hAnsi="Times New Roman"/>
           <w:b w:val="1"/>
+          <w:bCs w:val="1"/>
           <w:sz w:val="24"/>
           <w:szCs w:val="24"/>
           <w:rtl w:val="0"/>
@@ -8335,6 +8470,7 @@
         <w:rPr>
           <w:rFonts w:ascii="Times New Roman" w:cs="Times New Roman" w:eastAsia="Times New Roman" w:hAnsi="Times New Roman"/>
           <w:b w:val="1"/>
+          <w:bCs w:val="1"/>
           <w:u w:val="single"/>
         </w:rPr>
       </w:pPr>
@@ -8342,6 +8478,7 @@
         <w:rPr>
           <w:rFonts w:ascii="Times New Roman" w:cs="Times New Roman" w:eastAsia="Times New Roman" w:hAnsi="Times New Roman"/>
           <w:b w:val="1"/>
+          <w:bCs w:val="1"/>
           <w:sz w:val="24"/>
           <w:szCs w:val="24"/>
           <w:rtl w:val="0"/>
@@ -8680,6 +8817,7 @@
         <w:rPr>
           <w:rFonts w:ascii="Times New Roman" w:cs="Times New Roman" w:eastAsia="Times New Roman" w:hAnsi="Times New Roman"/>
           <w:b w:val="1"/>
+          <w:bCs w:val="1"/>
           <w:sz w:val="24"/>
           <w:szCs w:val="24"/>
           <w:rtl w:val="0"/>
@@ -8747,6 +8885,7 @@
         <w:rPr>
           <w:rFonts w:ascii="Times New Roman" w:cs="Times New Roman" w:eastAsia="Times New Roman" w:hAnsi="Times New Roman"/>
           <w:b w:val="1"/>
+          <w:bCs w:val="1"/>
           <w:sz w:val="24"/>
           <w:szCs w:val="24"/>
         </w:rPr>
@@ -8755,6 +8894,7 @@
         <w:rPr>
           <w:rFonts w:ascii="Times New Roman" w:cs="Times New Roman" w:eastAsia="Times New Roman" w:hAnsi="Times New Roman"/>
           <w:b w:val="1"/>
+          <w:bCs w:val="1"/>
           <w:sz w:val="24"/>
           <w:szCs w:val="24"/>
           <w:rtl w:val="0"/>
@@ -8885,6 +9025,7 @@
         <w:rPr>
           <w:rFonts w:ascii="Times New Roman" w:cs="Times New Roman" w:eastAsia="Times New Roman" w:hAnsi="Times New Roman"/>
           <w:b w:val="1"/>
+          <w:bCs w:val="1"/>
           <w:sz w:val="24"/>
           <w:szCs w:val="24"/>
         </w:rPr>
@@ -8906,6 +9047,7 @@
         <w:rPr>
           <w:rFonts w:ascii="Times New Roman" w:cs="Times New Roman" w:eastAsia="Times New Roman" w:hAnsi="Times New Roman"/>
           <w:b w:val="1"/>
+          <w:bCs w:val="1"/>
         </w:rPr>
       </w:pPr>
       <w:bookmarkStart w:colFirst="0" w:colLast="0" w:name="_vra5ptwu59qx" w:id="21"/>
@@ -8914,6 +9056,7 @@
         <w:rPr>
           <w:rFonts w:ascii="Times New Roman" w:cs="Times New Roman" w:eastAsia="Times New Roman" w:hAnsi="Times New Roman"/>
           <w:b w:val="1"/>
+          <w:bCs w:val="1"/>
           <w:rtl w:val="0"/>
         </w:rPr>
         <w:t xml:space="preserve">Quality Assurance Plan </w:t>
@@ -8993,12 +9136,14 @@
               <w:rPr>
                 <w:rFonts w:ascii="Times New Roman" w:cs="Times New Roman" w:eastAsia="Times New Roman" w:hAnsi="Times New Roman"/>
                 <w:b w:val="1"/>
+                <w:bCs w:val="1"/>
               </w:rPr>
             </w:pPr>
             <w:r>
               <w:rPr>
                 <w:rFonts w:ascii="Times New Roman" w:cs="Times New Roman" w:eastAsia="Times New Roman" w:hAnsi="Times New Roman"/>
                 <w:b w:val="1"/>
+                <w:bCs w:val="1"/>
                 <w:rtl w:val="0"/>
               </w:rPr>
               <w:t xml:space="preserve">Metric Name</w:t>
@@ -9023,12 +9168,14 @@
               <w:rPr>
                 <w:rFonts w:ascii="Times New Roman" w:cs="Times New Roman" w:eastAsia="Times New Roman" w:hAnsi="Times New Roman"/>
                 <w:b w:val="1"/>
+                <w:bCs w:val="1"/>
               </w:rPr>
             </w:pPr>
             <w:r>
               <w:rPr>
                 <w:rFonts w:ascii="Times New Roman" w:cs="Times New Roman" w:eastAsia="Times New Roman" w:hAnsi="Times New Roman"/>
                 <w:b w:val="1"/>
+                <w:bCs w:val="1"/>
                 <w:rtl w:val="0"/>
               </w:rPr>
               <w:t xml:space="preserve">Description</w:t>
@@ -9065,6 +9212,7 @@
               <w:rPr>
                 <w:rFonts w:ascii="Times New Roman" w:cs="Times New Roman" w:eastAsia="Times New Roman" w:hAnsi="Times New Roman"/>
                 <w:b w:val="1"/>
+                <w:bCs w:val="1"/>
                 <w:rtl w:val="0"/>
               </w:rPr>
               <w:t xml:space="preserve">Test Case Pass Rate</w:t>
@@ -9115,6 +9263,7 @@
               <w:rPr>
                 <w:rFonts w:ascii="Times New Roman" w:cs="Times New Roman" w:eastAsia="Times New Roman" w:hAnsi="Times New Roman"/>
                 <w:b w:val="1"/>
+                <w:bCs w:val="1"/>
                 <w:rtl w:val="0"/>
               </w:rPr>
               <w:t xml:space="preserve">Target:</w:t>
@@ -9157,6 +9306,7 @@
               <w:rPr>
                 <w:rFonts w:ascii="Times New Roman" w:cs="Times New Roman" w:eastAsia="Times New Roman" w:hAnsi="Times New Roman"/>
                 <w:b w:val="1"/>
+                <w:bCs w:val="1"/>
                 <w:rtl w:val="0"/>
               </w:rPr>
               <w:t xml:space="preserve">Defect Count</w:t>
@@ -9207,6 +9357,7 @@
               <w:rPr>
                 <w:rFonts w:ascii="Times New Roman" w:cs="Times New Roman" w:eastAsia="Times New Roman" w:hAnsi="Times New Roman"/>
                 <w:b w:val="1"/>
+                <w:bCs w:val="1"/>
                 <w:rtl w:val="0"/>
               </w:rPr>
               <w:t xml:space="preserve">Target:</w:t>
@@ -9249,6 +9400,7 @@
               <w:rPr>
                 <w:rFonts w:ascii="Times New Roman" w:cs="Times New Roman" w:eastAsia="Times New Roman" w:hAnsi="Times New Roman"/>
                 <w:b w:val="1"/>
+                <w:bCs w:val="1"/>
                 <w:rtl w:val="0"/>
               </w:rPr>
               <w:t xml:space="preserve">Code Review Coverage</w:t>
@@ -9299,6 +9451,7 @@
               <w:rPr>
                 <w:rFonts w:ascii="Times New Roman" w:cs="Times New Roman" w:eastAsia="Times New Roman" w:hAnsi="Times New Roman"/>
                 <w:b w:val="1"/>
+                <w:bCs w:val="1"/>
                 <w:rtl w:val="0"/>
               </w:rPr>
               <w:t xml:space="preserve">Target:</w:t>
@@ -9341,6 +9494,7 @@
               <w:rPr>
                 <w:rFonts w:ascii="Times New Roman" w:cs="Times New Roman" w:eastAsia="Times New Roman" w:hAnsi="Times New Roman"/>
                 <w:b w:val="1"/>
+                <w:bCs w:val="1"/>
                 <w:rtl w:val="0"/>
               </w:rPr>
               <w:t xml:space="preserve">User Stories Completed</w:t>
@@ -9391,6 +9545,7 @@
               <w:rPr>
                 <w:rFonts w:ascii="Times New Roman" w:cs="Times New Roman" w:eastAsia="Times New Roman" w:hAnsi="Times New Roman"/>
                 <w:b w:val="1"/>
+                <w:bCs w:val="1"/>
                 <w:rtl w:val="0"/>
               </w:rPr>
               <w:t xml:space="preserve">Target:</w:t>
@@ -9433,6 +9588,7 @@
               <w:rPr>
                 <w:rFonts w:ascii="Times New Roman" w:cs="Times New Roman" w:eastAsia="Times New Roman" w:hAnsi="Times New Roman"/>
                 <w:b w:val="1"/>
+                <w:bCs w:val="1"/>
                 <w:rtl w:val="0"/>
               </w:rPr>
               <w:t xml:space="preserve">Test Coverage</w:t>
@@ -9483,6 +9639,7 @@
               <w:rPr>
                 <w:rFonts w:ascii="Times New Roman" w:cs="Times New Roman" w:eastAsia="Times New Roman" w:hAnsi="Times New Roman"/>
                 <w:b w:val="1"/>
+                <w:bCs w:val="1"/>
                 <w:rtl w:val="0"/>
               </w:rPr>
               <w:t xml:space="preserve">Target:</w:t>
@@ -9980,6 +10137,7 @@
         <w:rPr>
           <w:rFonts w:ascii="Times New Roman" w:cs="Times New Roman" w:eastAsia="Times New Roman" w:hAnsi="Times New Roman"/>
           <w:b w:val="1"/>
+          <w:bCs w:val="1"/>
           <w:sz w:val="24"/>
           <w:szCs w:val="24"/>
         </w:rPr>
@@ -10001,6 +10159,7 @@
         <w:rPr>
           <w:rFonts w:ascii="Times New Roman" w:cs="Times New Roman" w:eastAsia="Times New Roman" w:hAnsi="Times New Roman"/>
           <w:b w:val="1"/>
+          <w:bCs w:val="1"/>
         </w:rPr>
       </w:pPr>
       <w:bookmarkStart w:colFirst="0" w:colLast="0" w:name="_161vmjht87fy" w:id="26"/>
@@ -10009,6 +10168,7 @@
         <w:rPr>
           <w:rFonts w:ascii="Times New Roman" w:cs="Times New Roman" w:eastAsia="Times New Roman" w:hAnsi="Times New Roman"/>
           <w:b w:val="1"/>
+          <w:bCs w:val="1"/>
           <w:rtl w:val="0"/>
         </w:rPr>
         <w:t xml:space="preserve">AI Usage Log</w:t>
@@ -10102,12 +10262,14 @@
               <w:rPr>
                 <w:rFonts w:ascii="Times New Roman" w:cs="Times New Roman" w:eastAsia="Times New Roman" w:hAnsi="Times New Roman"/>
                 <w:b w:val="1"/>
+                <w:bCs w:val="1"/>
               </w:rPr>
             </w:pPr>
             <w:r>
               <w:rPr>
                 <w:rFonts w:ascii="Times New Roman" w:cs="Times New Roman" w:eastAsia="Times New Roman" w:hAnsi="Times New Roman"/>
                 <w:b w:val="1"/>
+                <w:bCs w:val="1"/>
                 <w:rtl w:val="0"/>
               </w:rPr>
               <w:t xml:space="preserve">Tools:</w:t>
@@ -10133,12 +10295,14 @@
               <w:rPr>
                 <w:rFonts w:ascii="Times New Roman" w:cs="Times New Roman" w:eastAsia="Times New Roman" w:hAnsi="Times New Roman"/>
                 <w:b w:val="1"/>
+                <w:bCs w:val="1"/>
               </w:rPr>
             </w:pPr>
             <w:r>
               <w:rPr>
                 <w:rFonts w:ascii="Times New Roman" w:cs="Times New Roman" w:eastAsia="Times New Roman" w:hAnsi="Times New Roman"/>
                 <w:b w:val="1"/>
+                <w:bCs w:val="1"/>
                 <w:rtl w:val="0"/>
               </w:rPr>
               <w:t xml:space="preserve">Who:</w:t>
@@ -10164,12 +10328,14 @@
               <w:rPr>
                 <w:rFonts w:ascii="Times New Roman" w:cs="Times New Roman" w:eastAsia="Times New Roman" w:hAnsi="Times New Roman"/>
                 <w:b w:val="1"/>
+                <w:bCs w:val="1"/>
               </w:rPr>
             </w:pPr>
             <w:r>
               <w:rPr>
                 <w:rFonts w:ascii="Times New Roman" w:cs="Times New Roman" w:eastAsia="Times New Roman" w:hAnsi="Times New Roman"/>
                 <w:b w:val="1"/>
+                <w:bCs w:val="1"/>
                 <w:rtl w:val="0"/>
               </w:rPr>
               <w:t xml:space="preserve">Tasks:</w:t>
@@ -10195,12 +10361,14 @@
               <w:rPr>
                 <w:rFonts w:ascii="Times New Roman" w:cs="Times New Roman" w:eastAsia="Times New Roman" w:hAnsi="Times New Roman"/>
                 <w:b w:val="1"/>
+                <w:bCs w:val="1"/>
               </w:rPr>
             </w:pPr>
             <w:r>
               <w:rPr>
                 <w:rFonts w:ascii="Times New Roman" w:cs="Times New Roman" w:eastAsia="Times New Roman" w:hAnsi="Times New Roman"/>
                 <w:b w:val="1"/>
+                <w:bCs w:val="1"/>
                 <w:rtl w:val="0"/>
               </w:rPr>
               <w:t xml:space="preserve">Helpful?:</w:t>
@@ -10226,12 +10394,14 @@
               <w:rPr>
                 <w:rFonts w:ascii="Times New Roman" w:cs="Times New Roman" w:eastAsia="Times New Roman" w:hAnsi="Times New Roman"/>
                 <w:b w:val="1"/>
+                <w:bCs w:val="1"/>
               </w:rPr>
             </w:pPr>
             <w:r>
               <w:rPr>
                 <w:rFonts w:ascii="Times New Roman" w:cs="Times New Roman" w:eastAsia="Times New Roman" w:hAnsi="Times New Roman"/>
                 <w:b w:val="1"/>
+                <w:bCs w:val="1"/>
                 <w:rtl w:val="0"/>
               </w:rPr>
               <w:t xml:space="preserve">Evaluation/Modification:</w:t>
@@ -10257,12 +10427,14 @@
               <w:rPr>
                 <w:rFonts w:ascii="Times New Roman" w:cs="Times New Roman" w:eastAsia="Times New Roman" w:hAnsi="Times New Roman"/>
                 <w:b w:val="1"/>
+                <w:bCs w:val="1"/>
               </w:rPr>
             </w:pPr>
             <w:r>
               <w:rPr>
                 <w:rFonts w:ascii="Times New Roman" w:cs="Times New Roman" w:eastAsia="Times New Roman" w:hAnsi="Times New Roman"/>
                 <w:b w:val="1"/>
+                <w:bCs w:val="1"/>
                 <w:rtl w:val="0"/>
               </w:rPr>
               <w:t xml:space="preserve">Links:</w:t>
@@ -11689,6 +11861,7 @@
         <w:rPr>
           <w:rFonts w:ascii="Times New Roman" w:cs="Times New Roman" w:eastAsia="Times New Roman" w:hAnsi="Times New Roman"/>
           <w:b w:val="1"/>
+          <w:bCs w:val="1"/>
           <w:sz w:val="24"/>
           <w:szCs w:val="24"/>
         </w:rPr>
@@ -11717,6 +11890,7 @@
         <w:rPr>
           <w:rFonts w:ascii="Times New Roman" w:cs="Times New Roman" w:eastAsia="Times New Roman" w:hAnsi="Times New Roman"/>
           <w:b w:val="1"/>
+          <w:bCs w:val="1"/>
           <w:rtl w:val="0"/>
         </w:rPr>
         <w:t xml:space="preserve">Glossary</w:t>
@@ -15781,6 +15955,7 @@
     <w:rPr>
       <w:rFonts w:ascii="Trebuchet MS" w:cs="Trebuchet MS" w:eastAsia="Trebuchet MS" w:hAnsi="Trebuchet MS"/>
       <w:b w:val="1"/>
+      <w:bCs w:val="1"/>
       <w:sz w:val="26"/>
       <w:szCs w:val="26"/>
     </w:rPr>
@@ -15798,6 +15973,7 @@
     <w:rPr>
       <w:rFonts w:ascii="Trebuchet MS" w:cs="Trebuchet MS" w:eastAsia="Trebuchet MS" w:hAnsi="Trebuchet MS"/>
       <w:b w:val="1"/>
+      <w:bCs w:val="1"/>
       <w:color w:val="666666"/>
       <w:sz w:val="24"/>
       <w:szCs w:val="24"/>
@@ -15851,6 +16027,7 @@
     <w:rPr>
       <w:rFonts w:ascii="Trebuchet MS" w:cs="Trebuchet MS" w:eastAsia="Trebuchet MS" w:hAnsi="Trebuchet MS"/>
       <w:i w:val="1"/>
+      <w:iCs w:val="1"/>
       <w:color w:val="666666"/>
       <w:sz w:val="22"/>
       <w:szCs w:val="22"/>
@@ -15885,6 +16062,7 @@
     <w:rPr>
       <w:rFonts w:ascii="Trebuchet MS" w:cs="Trebuchet MS" w:eastAsia="Trebuchet MS" w:hAnsi="Trebuchet MS"/>
       <w:i w:val="1"/>
+      <w:iCs w:val="1"/>
       <w:color w:val="666666"/>
       <w:sz w:val="26"/>
       <w:szCs w:val="26"/>

</xml_diff>